<commit_message>
Adding R citation manually into SI along with URLs for NEON variables
</commit_message>
<xml_diff>
--- a/journal submissions/2022_02_09/vertical-thermal-review_SI.docx
+++ b/journal submissions/2022_02_09/vertical-thermal-review_SI.docx
@@ -18,7 +18,7 @@
           <w:sz w:val="24"/>
           <w:szCs w:val="24"/>
         </w:rPr>
-        <w:id w:val="-525792262"/>
+        <w:id w:val="-964501327"/>
         <w:docPartObj>
           <w:docPartGallery w:val="Table of Contents"/>
           <w:docPartUnique/>
@@ -53,7 +53,7 @@
           <w:r>
             <w:fldChar w:fldCharType="separate"/>
           </w:r>
-          <w:hyperlink w:anchor="_Toc113034971" w:history="1">
+          <w:hyperlink w:anchor="_Toc113036131" w:history="1">
             <w:r>
               <w:rPr>
                 <w:rStyle w:val="Hyperlink"/>
@@ -88,7 +88,7 @@
                 <w:noProof/>
                 <w:webHidden/>
               </w:rPr>
-              <w:instrText xml:space="preserve"> PAGEREF _Toc113034971 \h </w:instrText>
+              <w:instrText xml:space="preserve"> PAGEREF _Toc113036131 \h </w:instrText>
             </w:r>
             <w:r>
               <w:rPr>
@@ -129,7 +129,7 @@
               <w:noProof/>
             </w:rPr>
           </w:pPr>
-          <w:hyperlink w:anchor="_Toc113034972" w:history="1">
+          <w:hyperlink w:anchor="_Toc113036132" w:history="1">
             <w:r>
               <w:rPr>
                 <w:rStyle w:val="Hyperlink"/>
@@ -156,7 +156,7 @@
                 <w:noProof/>
                 <w:webHidden/>
               </w:rPr>
-              <w:instrText xml:space="preserve"> PAGEREF _Toc113034972 \h </w:instrText>
+              <w:instrText xml:space="preserve"> PAGEREF _Toc113036132 \h </w:instrText>
             </w:r>
             <w:r>
               <w:rPr>
@@ -197,7 +197,7 @@
               <w:noProof/>
             </w:rPr>
           </w:pPr>
-          <w:hyperlink w:anchor="_Toc113034973" w:history="1">
+          <w:hyperlink w:anchor="_Toc113036133" w:history="1">
             <w:r>
               <w:rPr>
                 <w:rStyle w:val="Hyperlink"/>
@@ -224,7 +224,7 @@
                 <w:noProof/>
                 <w:webHidden/>
               </w:rPr>
-              <w:instrText xml:space="preserve"> PAGEREF _Toc113034973 \h </w:instrText>
+              <w:instrText xml:space="preserve"> PAGEREF _Toc113036133 \h </w:instrText>
             </w:r>
             <w:r>
               <w:rPr>
@@ -265,7 +265,7 @@
               <w:noProof/>
             </w:rPr>
           </w:pPr>
-          <w:hyperlink w:anchor="_Toc113034974" w:history="1">
+          <w:hyperlink w:anchor="_Toc113036134" w:history="1">
             <w:r>
               <w:rPr>
                 <w:rStyle w:val="Hyperlink"/>
@@ -292,7 +292,7 @@
                 <w:noProof/>
                 <w:webHidden/>
               </w:rPr>
-              <w:instrText xml:space="preserve"> PAGEREF _Toc113034974 \h </w:instrText>
+              <w:instrText xml:space="preserve"> PAGEREF _Toc113036134 \h </w:instrText>
             </w:r>
             <w:r>
               <w:rPr>
@@ -333,7 +333,7 @@
               <w:noProof/>
             </w:rPr>
           </w:pPr>
-          <w:hyperlink w:anchor="_Toc113034975" w:history="1">
+          <w:hyperlink w:anchor="_Toc113036135" w:history="1">
             <w:r>
               <w:rPr>
                 <w:rStyle w:val="Hyperlink"/>
@@ -360,7 +360,7 @@
                 <w:noProof/>
                 <w:webHidden/>
               </w:rPr>
-              <w:instrText xml:space="preserve"> PAGEREF _Toc113034975 \h </w:instrText>
+              <w:instrText xml:space="preserve"> PAGEREF _Toc113036135 \h </w:instrText>
             </w:r>
             <w:r>
               <w:rPr>
@@ -401,7 +401,7 @@
               <w:noProof/>
             </w:rPr>
           </w:pPr>
-          <w:hyperlink w:anchor="_Toc113034976" w:history="1">
+          <w:hyperlink w:anchor="_Toc113036136" w:history="1">
             <w:r>
               <w:rPr>
                 <w:rStyle w:val="Hyperlink"/>
@@ -428,7 +428,7 @@
                 <w:noProof/>
                 <w:webHidden/>
               </w:rPr>
-              <w:instrText xml:space="preserve"> PAGEREF _Toc113034976 \h </w:instrText>
+              <w:instrText xml:space="preserve"> PAGEREF _Toc113036136 \h </w:instrText>
             </w:r>
             <w:r>
               <w:rPr>
@@ -469,7 +469,7 @@
               <w:noProof/>
             </w:rPr>
           </w:pPr>
-          <w:hyperlink w:anchor="_Toc113034977" w:history="1">
+          <w:hyperlink w:anchor="_Toc113036137" w:history="1">
             <w:r>
               <w:rPr>
                 <w:rStyle w:val="Hyperlink"/>
@@ -496,7 +496,7 @@
                 <w:noProof/>
                 <w:webHidden/>
               </w:rPr>
-              <w:instrText xml:space="preserve"> PAGEREF _Toc113034977 \h </w:instrText>
+              <w:instrText xml:space="preserve"> PAGEREF _Toc113036137 \h </w:instrText>
             </w:r>
             <w:r>
               <w:rPr>
@@ -577,7 +577,7 @@
         <w:pStyle w:val="Heading1"/>
       </w:pPr>
       <w:bookmarkStart w:id="0" w:name="notes-s1-biophysical-drivers-of-tleaf"/>
-      <w:bookmarkStart w:id="1" w:name="_Toc113034971"/>
+      <w:bookmarkStart w:id="1" w:name="_Toc113036131"/>
       <w:r>
         <w:lastRenderedPageBreak/>
         <w:t>Notes S1: Biophysical drivers of T</w:t>
@@ -1533,7 +1533,7 @@
         <w:pStyle w:val="Heading1"/>
       </w:pPr>
       <w:bookmarkStart w:id="2" w:name="X15519aea17eeceebad46ab9a4e1fb5be972e659"/>
-      <w:bookmarkStart w:id="3" w:name="_Toc113034972"/>
+      <w:bookmarkStart w:id="3" w:name="_Toc113036132"/>
       <w:bookmarkEnd w:id="0"/>
       <w:r>
         <w:lastRenderedPageBreak/>
@@ -2042,7 +2042,13 @@
         <w:t>All data processing, analyses, and graphing were conducted using R</w:t>
       </w:r>
       <w:r>
-        <w:t xml:space="preserve"> (Team, 2021).</w:t>
+        <w:t xml:space="preserve"> (R</w:t>
+      </w:r>
+      <w:r>
+        <w:t xml:space="preserve"> Core Team</w:t>
+      </w:r>
+      <w:r>
+        <w:t>, 2021).</w:t>
       </w:r>
     </w:p>
     <w:p>
@@ -2228,7 +2234,7 @@
         <w:pStyle w:val="Heading1"/>
       </w:pPr>
       <w:bookmarkStart w:id="7" w:name="X8480690de9e0221fbe8e79fd4cbf31f4ab9cbee"/>
-      <w:bookmarkStart w:id="8" w:name="_Toc113034973"/>
+      <w:bookmarkStart w:id="8" w:name="_Toc113036133"/>
       <w:bookmarkEnd w:id="2"/>
       <w:bookmarkEnd w:id="6"/>
       <w:r>
@@ -2460,7 +2466,7 @@
         <w:pStyle w:val="Heading1"/>
       </w:pPr>
       <w:bookmarkStart w:id="9" w:name="Xf6d007265e943c034627ec2b504f4b1e0a17b23"/>
-      <w:bookmarkStart w:id="10" w:name="_Toc113034974"/>
+      <w:bookmarkStart w:id="10" w:name="_Toc113036134"/>
       <w:bookmarkEnd w:id="7"/>
       <w:r>
         <w:lastRenderedPageBreak/>
@@ -2597,7 +2603,7 @@
         <w:pStyle w:val="Heading1"/>
       </w:pPr>
       <w:bookmarkStart w:id="12" w:name="Xb83c4fbbe5c4501da269e66c5e8a977d73ecc06"/>
-      <w:bookmarkStart w:id="13" w:name="_Toc113034975"/>
+      <w:bookmarkStart w:id="13" w:name="_Toc113036135"/>
       <w:bookmarkEnd w:id="9"/>
       <w:bookmarkEnd w:id="11"/>
       <w:r>
@@ -7500,7 +7506,7 @@
         <w:pStyle w:val="Heading1"/>
       </w:pPr>
       <w:bookmarkStart w:id="14" w:name="Xffc62d20bb585bb07718940744d2dd55a3eca0b"/>
-      <w:bookmarkStart w:id="15" w:name="_Toc113034976"/>
+      <w:bookmarkStart w:id="15" w:name="_Toc113036136"/>
       <w:bookmarkEnd w:id="12"/>
       <w:r>
         <w:lastRenderedPageBreak/>
@@ -7517,7 +7523,7 @@
           <w:noProof/>
         </w:rPr>
         <w:drawing>
-          <wp:inline distT="0" distB="0" distL="0" distR="0" wp14:anchorId="4D449464" wp14:editId="5AFDAAA6">
+          <wp:inline distT="0" distB="0" distL="0" distR="0" wp14:anchorId="0A730E3F" wp14:editId="7AF63C28">
             <wp:extent cx="5334000" cy="6400800"/>
             <wp:effectExtent l="0" t="0" r="0" b="0"/>
             <wp:docPr id="1" name="Picture" descr="Figure S1. Vertical gradients in micrometeorological conditions for all forested sites in the National Ecological Observatory Network (NEON). Sites are grouped into five forest types: (sub)tropical and warm temperate broadleaf deciduous forests (A), temperate open forests and savannas (B), temperate mesic broadleaf forests (C), temperate conifer forests (D), and northern and boreal forests (E). Shown are height profiles in July mean ± 1 standard deviation for maximum photosynthetically active radiation (PAR), maximum wind speed, minimum humidity, maximum T_{air}, and maximum biological temperature, T_{bio}. Site information is given in Supporting Information Table S1, and analysis details in Supporting Information Methods S1."/>
@@ -7654,7 +7660,7 @@
         <w:pStyle w:val="Heading1"/>
       </w:pPr>
       <w:bookmarkStart w:id="16" w:name="references"/>
-      <w:bookmarkStart w:id="17" w:name="_Toc113034977"/>
+      <w:bookmarkStart w:id="17" w:name="_Toc113036137"/>
       <w:bookmarkEnd w:id="14"/>
       <w:r>
         <w:lastRenderedPageBreak/>
@@ -9304,110 +9310,38 @@
       <w:pPr>
         <w:pStyle w:val="Bibliography"/>
       </w:pPr>
-      <w:bookmarkStart w:id="41" w:name="ref-rey-sanchez_spatial_2016"/>
+      <w:bookmarkStart w:id="41" w:name="ref-rCoreTeam20212021"/>
       <w:bookmarkEnd w:id="40"/>
       <w:r>
         <w:rPr>
           <w:b/>
           <w:bCs/>
         </w:rPr>
-        <w:t>Rey-Sánchez A</w:t>
-      </w:r>
-      <w:r>
-        <w:rPr>
-          <w:b/>
-          <w:bCs/>
-        </w:rPr>
-        <w:t xml:space="preserve">, </w:t>
-      </w:r>
-      <w:r>
-        <w:rPr>
-          <w:b/>
-          <w:bCs/>
-        </w:rPr>
-        <w:t>Slot M</w:t>
-      </w:r>
-      <w:r>
-        <w:rPr>
-          <w:b/>
-          <w:bCs/>
-        </w:rPr>
-        <w:t xml:space="preserve">, </w:t>
-      </w:r>
-      <w:r>
-        <w:rPr>
-          <w:b/>
-          <w:bCs/>
-        </w:rPr>
-        <w:t>Posa</w:t>
-      </w:r>
-      <w:r>
-        <w:rPr>
-          <w:b/>
-          <w:bCs/>
-        </w:rPr>
-        <w:t>da J</w:t>
-      </w:r>
-      <w:r>
-        <w:rPr>
-          <w:b/>
-          <w:bCs/>
-        </w:rPr>
-        <w:t xml:space="preserve">, </w:t>
-      </w:r>
-      <w:r>
-        <w:rPr>
-          <w:b/>
-          <w:bCs/>
-        </w:rPr>
-        <w:t>Kitajima K</w:t>
-      </w:r>
-      <w:r>
-        <w:t xml:space="preserve">. </w:t>
-      </w:r>
-      <w:r>
-        <w:rPr>
-          <w:b/>
-          <w:bCs/>
-        </w:rPr>
-        <w:t>2016</w:t>
-      </w:r>
-      <w:r>
-        <w:t xml:space="preserve">. Spatial and seasonal variation in leaf temperature within the canopy of a tropical forest. </w:t>
-      </w:r>
-      <w:r>
-        <w:rPr>
-          <w:i/>
-          <w:iCs/>
-        </w:rPr>
-        <w:t>Climate Research</w:t>
-      </w:r>
-      <w:r>
-        <w:t xml:space="preserve"> </w:t>
-      </w:r>
-      <w:r>
-        <w:rPr>
-          <w:b/>
-          <w:bCs/>
-        </w:rPr>
-        <w:t>71</w:t>
-      </w:r>
-      <w:r>
-        <w:t>: 75–89.</w:t>
+        <w:t>R Core Team (20</w:t>
+      </w:r>
+      <w:r>
+        <w:rPr>
+          <w:b/>
+          <w:bCs/>
+        </w:rPr>
+        <w:t>21).</w:t>
+      </w:r>
+      <w:r>
+        <w:t xml:space="preserve"> R: A language and environment for statistical computing. R Foundation for Statistical Computing, Vienna, Austria.</w:t>
       </w:r>
     </w:p>
     <w:p>
       <w:pPr>
         <w:pStyle w:val="Bibliography"/>
       </w:pPr>
-      <w:bookmarkStart w:id="42" w:name="X37866945a1514e5304353b865dab4d70276132f"/>
+      <w:bookmarkStart w:id="42" w:name="ref-rey-sanchez_spatial_2016"/>
       <w:bookmarkEnd w:id="41"/>
       <w:r>
         <w:rPr>
           <w:b/>
           <w:bCs/>
         </w:rPr>
-        <w:t>Schimel D</w:t>
+        <w:t>Rey-Sánchez A</w:t>
       </w:r>
       <w:r>
         <w:rPr>
@@ -9421,7 +9355,7 @@
           <w:b/>
           <w:bCs/>
         </w:rPr>
-        <w:t>Hargrove W</w:t>
+        <w:t>Slot M</w:t>
       </w:r>
       <w:r>
         <w:rPr>
@@ -9435,7 +9369,7 @@
           <w:b/>
           <w:bCs/>
         </w:rPr>
-        <w:t>Hoffman F</w:t>
+        <w:t>Posada J</w:t>
       </w:r>
       <w:r>
         <w:rPr>
@@ -9449,7 +9383,7 @@
           <w:b/>
           <w:bCs/>
         </w:rPr>
-        <w:t>MacMahon J</w:t>
+        <w:t>Kitajima K</w:t>
       </w:r>
       <w:r>
         <w:t xml:space="preserve">. </w:t>
@@ -9459,17 +9393,20 @@
           <w:b/>
           <w:bCs/>
         </w:rPr>
-        <w:t>2007</w:t>
-      </w:r>
-      <w:r>
-        <w:t xml:space="preserve">. NEON: A hierarchically designed national ecological network. </w:t>
+        <w:t>2016</w:t>
+      </w:r>
+      <w:r>
+        <w:t>. Spatial and seasonal variation in leaf temperature within the canopy of a tropical for</w:t>
+      </w:r>
+      <w:r>
+        <w:t xml:space="preserve">est. </w:t>
       </w:r>
       <w:r>
         <w:rPr>
           <w:i/>
           <w:iCs/>
         </w:rPr>
-        <w:t>Frontiers in Ecology and the Environment</w:t>
+        <w:t>Climate Research</w:t>
       </w:r>
       <w:r>
         <w:t xml:space="preserve"> </w:t>
@@ -9479,24 +9416,24 @@
           <w:b/>
           <w:bCs/>
         </w:rPr>
-        <w:t>5</w:t>
-      </w:r>
-      <w:r>
-        <w:t>: 59–59.</w:t>
+        <w:t>71</w:t>
+      </w:r>
+      <w:r>
+        <w:t>: 75–89.</w:t>
       </w:r>
     </w:p>
     <w:p>
       <w:pPr>
         <w:pStyle w:val="Bibliography"/>
       </w:pPr>
-      <w:bookmarkStart w:id="43" w:name="ref-shaoHighThroughputAssessment2019"/>
+      <w:bookmarkStart w:id="43" w:name="X37866945a1514e5304353b865dab4d70276132f"/>
       <w:bookmarkEnd w:id="42"/>
       <w:r>
         <w:rPr>
           <w:b/>
           <w:bCs/>
         </w:rPr>
-        <w:t>Shao G</w:t>
+        <w:t>Schimel D</w:t>
       </w:r>
       <w:r>
         <w:rPr>
@@ -9510,7 +9447,7 @@
           <w:b/>
           <w:bCs/>
         </w:rPr>
-        <w:t>Stark SC</w:t>
+        <w:t>Hargrove W</w:t>
       </w:r>
       <w:r>
         <w:rPr>
@@ -9524,7 +9461,7 @@
           <w:b/>
           <w:bCs/>
         </w:rPr>
-        <w:t>de Almeida DRA</w:t>
+        <w:t>Hoffman F</w:t>
       </w:r>
       <w:r>
         <w:rPr>
@@ -9538,7 +9475,7 @@
           <w:b/>
           <w:bCs/>
         </w:rPr>
-        <w:t>Smith MN</w:t>
+        <w:t>MacMahon J</w:t>
       </w:r>
       <w:r>
         <w:t xml:space="preserve">. </w:t>
@@ -9548,20 +9485,17 @@
           <w:b/>
           <w:bCs/>
         </w:rPr>
-        <w:t>2019</w:t>
-      </w:r>
-      <w:r>
-        <w:t xml:space="preserve">. Towards high throughput assessment of canopy dynamics: The estimation of leaf area structure in Amazonian forests with multitemporal multi-sensor airborne </w:t>
-      </w:r>
-      <w:r>
-        <w:t xml:space="preserve">lidar. </w:t>
+        <w:t>2007</w:t>
+      </w:r>
+      <w:r>
+        <w:t xml:space="preserve">. NEON: A hierarchically designed national ecological network. </w:t>
       </w:r>
       <w:r>
         <w:rPr>
           <w:i/>
           <w:iCs/>
         </w:rPr>
-        <w:t>Remote Sensing of Environment</w:t>
+        <w:t>Frontiers in Ecology and the Environment</w:t>
       </w:r>
       <w:r>
         <w:t xml:space="preserve"> </w:t>
@@ -9571,24 +9505,24 @@
           <w:b/>
           <w:bCs/>
         </w:rPr>
-        <w:t>221</w:t>
-      </w:r>
-      <w:r>
-        <w:t>: 1–13.</w:t>
+        <w:t>5</w:t>
+      </w:r>
+      <w:r>
+        <w:t>: 59–59.</w:t>
       </w:r>
     </w:p>
     <w:p>
       <w:pPr>
         <w:pStyle w:val="Bibliography"/>
       </w:pPr>
-      <w:bookmarkStart w:id="44" w:name="ref-songTreeSurfaceTemperature2020"/>
+      <w:bookmarkStart w:id="44" w:name="ref-shaoHighThroughputAssessment2019"/>
       <w:bookmarkEnd w:id="43"/>
       <w:r>
         <w:rPr>
           <w:b/>
           <w:bCs/>
         </w:rPr>
-        <w:t>Song Q</w:t>
+        <w:t>Shao G</w:t>
       </w:r>
       <w:r>
         <w:rPr>
@@ -9602,7 +9536,7 @@
           <w:b/>
           <w:bCs/>
         </w:rPr>
-        <w:t>Sun C</w:t>
+        <w:t>Stark SC</w:t>
       </w:r>
       <w:r>
         <w:rPr>
@@ -9616,7 +9550,7 @@
           <w:b/>
           <w:bCs/>
         </w:rPr>
-        <w:t>Deng Y</w:t>
+        <w:t>de Almeida DRA</w:t>
       </w:r>
       <w:r>
         <w:rPr>
@@ -9630,91 +9564,7 @@
           <w:b/>
           <w:bCs/>
         </w:rPr>
-        <w:t>Bai H</w:t>
-      </w:r>
-      <w:r>
-        <w:rPr>
-          <w:b/>
-          <w:bCs/>
-        </w:rPr>
-        <w:t xml:space="preserve">, </w:t>
-      </w:r>
-      <w:r>
-        <w:rPr>
-          <w:b/>
-          <w:bCs/>
-        </w:rPr>
-        <w:t>Zhang Y</w:t>
-      </w:r>
-      <w:r>
-        <w:rPr>
-          <w:b/>
-          <w:bCs/>
-        </w:rPr>
-        <w:t xml:space="preserve">, </w:t>
-      </w:r>
-      <w:r>
-        <w:rPr>
-          <w:b/>
-          <w:bCs/>
-        </w:rPr>
-        <w:t>Yu H</w:t>
-      </w:r>
-      <w:r>
-        <w:rPr>
-          <w:b/>
-          <w:bCs/>
-        </w:rPr>
-        <w:t xml:space="preserve">, </w:t>
-      </w:r>
-      <w:r>
-        <w:rPr>
-          <w:b/>
-          <w:bCs/>
-        </w:rPr>
-        <w:t>Zhang J</w:t>
-      </w:r>
-      <w:r>
-        <w:rPr>
-          <w:b/>
-          <w:bCs/>
-        </w:rPr>
-        <w:t xml:space="preserve">, </w:t>
-      </w:r>
-      <w:r>
-        <w:rPr>
-          <w:b/>
-          <w:bCs/>
-        </w:rPr>
-        <w:t>Sha L</w:t>
-      </w:r>
-      <w:r>
-        <w:rPr>
-          <w:b/>
-          <w:bCs/>
-        </w:rPr>
-        <w:t xml:space="preserve">, </w:t>
-      </w:r>
-      <w:r>
-        <w:rPr>
-          <w:b/>
-          <w:bCs/>
-        </w:rPr>
-        <w:t>Zhou W</w:t>
-      </w:r>
-      <w:r>
-        <w:rPr>
-          <w:b/>
-          <w:bCs/>
-        </w:rPr>
-        <w:t xml:space="preserve">, </w:t>
-      </w:r>
-      <w:r>
-        <w:rPr>
-          <w:b/>
-          <w:bCs/>
-        </w:rPr>
-        <w:t>Liu Y</w:t>
+        <w:t>Smith MN</w:t>
       </w:r>
       <w:r>
         <w:t xml:space="preserve">. </w:t>
@@ -9724,17 +9574,17 @@
           <w:b/>
           <w:bCs/>
         </w:rPr>
-        <w:t>2020</w:t>
-      </w:r>
-      <w:r>
-        <w:t xml:space="preserve">. Tree Surface Temperature in a Primary Tropical Rain Forest. </w:t>
+        <w:t>2019</w:t>
+      </w:r>
+      <w:r>
+        <w:t xml:space="preserve">. Towards high throughput assessment of canopy dynamics: The estimation of leaf area structure in Amazonian forests with multitemporal multi-sensor airborne lidar. </w:t>
       </w:r>
       <w:r>
         <w:rPr>
           <w:i/>
           <w:iCs/>
         </w:rPr>
-        <w:t>Atmosphere</w:t>
+        <w:t>Remote Sensing of Environment</w:t>
       </w:r>
       <w:r>
         <w:t xml:space="preserve"> </w:t>
@@ -9744,24 +9594,24 @@
           <w:b/>
           <w:bCs/>
         </w:rPr>
-        <w:t>11</w:t>
-      </w:r>
-      <w:r>
-        <w:t>: 798.</w:t>
+        <w:t>221</w:t>
+      </w:r>
+      <w:r>
+        <w:t>: 1–13.</w:t>
       </w:r>
     </w:p>
     <w:p>
       <w:pPr>
         <w:pStyle w:val="Bibliography"/>
       </w:pPr>
-      <w:bookmarkStart w:id="45" w:name="ref-starkAmazonForestCarbon2012"/>
+      <w:bookmarkStart w:id="45" w:name="ref-songTreeSurfaceTemperature2020"/>
       <w:bookmarkEnd w:id="44"/>
       <w:r>
         <w:rPr>
           <w:b/>
           <w:bCs/>
         </w:rPr>
-        <w:t>Stark SC</w:t>
+        <w:t>Song Q</w:t>
       </w:r>
       <w:r>
         <w:rPr>
@@ -9775,7 +9625,7 @@
           <w:b/>
           <w:bCs/>
         </w:rPr>
-        <w:t>Leitold V</w:t>
+        <w:t>Sun C</w:t>
       </w:r>
       <w:r>
         <w:rPr>
@@ -9789,7 +9639,7 @@
           <w:b/>
           <w:bCs/>
         </w:rPr>
-        <w:t>Wu JL</w:t>
+        <w:t>Deng Y</w:t>
       </w:r>
       <w:r>
         <w:rPr>
@@ -9803,7 +9653,7 @@
           <w:b/>
           <w:bCs/>
         </w:rPr>
-        <w:t>Hunter MO</w:t>
+        <w:t>Bai H</w:t>
       </w:r>
       <w:r>
         <w:rPr>
@@ -9817,7 +9667,7 @@
           <w:b/>
           <w:bCs/>
         </w:rPr>
-        <w:t>de Castilho CV</w:t>
+        <w:t>Zhang Y</w:t>
       </w:r>
       <w:r>
         <w:rPr>
@@ -9831,7 +9681,7 @@
           <w:b/>
           <w:bCs/>
         </w:rPr>
-        <w:t>Costa FRC</w:t>
+        <w:t>Yu H</w:t>
       </w:r>
       <w:r>
         <w:rPr>
@@ -9845,7 +9695,14 @@
           <w:b/>
           <w:bCs/>
         </w:rPr>
-        <w:t>McMahon SM</w:t>
+        <w:t xml:space="preserve">Zhang </w:t>
+      </w:r>
+      <w:r>
+        <w:rPr>
+          <w:b/>
+          <w:bCs/>
+        </w:rPr>
+        <w:t>J</w:t>
       </w:r>
       <w:r>
         <w:rPr>
@@ -9859,7 +9716,7 @@
           <w:b/>
           <w:bCs/>
         </w:rPr>
-        <w:t>Parker GG</w:t>
+        <w:t>Sha L</w:t>
       </w:r>
       <w:r>
         <w:rPr>
@@ -9873,7 +9730,7 @@
           <w:b/>
           <w:bCs/>
         </w:rPr>
-        <w:t>Shimabukuro MT</w:t>
+        <w:t>Zhou W</w:t>
       </w:r>
       <w:r>
         <w:rPr>
@@ -9887,23 +9744,27 @@
           <w:b/>
           <w:bCs/>
         </w:rPr>
-        <w:t>Lefsky MA</w:t>
-      </w:r>
-      <w:r>
-        <w:rPr>
-          <w:b/>
-          <w:bCs/>
-        </w:rPr>
-        <w:t xml:space="preserve">, </w:t>
-      </w:r>
-      <w:r>
-        <w:rPr>
-          <w:b/>
-          <w:bCs/>
+        <w:t>Liu Y</w:t>
+      </w:r>
+      <w:r>
+        <w:t xml:space="preserve">. </w:t>
+      </w:r>
+      <w:r>
+        <w:rPr>
+          <w:b/>
+          <w:bCs/>
+        </w:rPr>
+        <w:t>2020</w:t>
+      </w:r>
+      <w:r>
+        <w:t xml:space="preserve">. Tree Surface Temperature in a Primary Tropical Rain Forest. </w:t>
+      </w:r>
+      <w:r>
+        <w:rPr>
           <w:i/>
           <w:iCs/>
         </w:rPr>
-        <w:t>et al.</w:t>
+        <w:t>Atmosphere</w:t>
       </w:r>
       <w:r>
         <w:t xml:space="preserve"> </w:t>
@@ -9913,37 +9774,17 @@
           <w:b/>
           <w:bCs/>
         </w:rPr>
-        <w:t>2012</w:t>
-      </w:r>
-      <w:r>
-        <w:t xml:space="preserve">. Amazon forest carbon dynamics predicted by profiles of canopy leaf area and light environment. </w:t>
-      </w:r>
-      <w:r>
-        <w:rPr>
-          <w:i/>
-          <w:iCs/>
-        </w:rPr>
-        <w:t>Ecology Letters</w:t>
-      </w:r>
-      <w:r>
-        <w:t xml:space="preserve"> </w:t>
-      </w:r>
-      <w:r>
-        <w:rPr>
-          <w:b/>
-          <w:bCs/>
-        </w:rPr>
-        <w:t>15</w:t>
-      </w:r>
-      <w:r>
-        <w:t>: 1406–1414.</w:t>
+        <w:t>11</w:t>
+      </w:r>
+      <w:r>
+        <w:t>: 798.</w:t>
       </w:r>
     </w:p>
     <w:p>
       <w:pPr>
         <w:pStyle w:val="Bibliography"/>
       </w:pPr>
-      <w:bookmarkStart w:id="46" w:name="ref-stillImagingCanopyTemperature2021"/>
+      <w:bookmarkStart w:id="46" w:name="ref-starkAmazonForestCarbon2012"/>
       <w:bookmarkEnd w:id="45"/>
       <w:r>
         <w:rPr>
@@ -9951,7 +9792,7 @@
           <w:bCs/>
         </w:rPr>
         <w:lastRenderedPageBreak/>
-        <w:t>Still CJ</w:t>
+        <w:t>Stark SC</w:t>
       </w:r>
       <w:r>
         <w:rPr>
@@ -9965,7 +9806,7 @@
           <w:b/>
           <w:bCs/>
         </w:rPr>
-        <w:t>Rastogi B</w:t>
+        <w:t>Leitold V</w:t>
       </w:r>
       <w:r>
         <w:rPr>
@@ -9979,7 +9820,7 @@
           <w:b/>
           <w:bCs/>
         </w:rPr>
-        <w:t>Page GFM</w:t>
+        <w:t>Wu JL</w:t>
       </w:r>
       <w:r>
         <w:rPr>
@@ -9993,14 +9834,7 @@
           <w:b/>
           <w:bCs/>
         </w:rPr>
-        <w:t xml:space="preserve">Griffith </w:t>
-      </w:r>
-      <w:r>
-        <w:rPr>
-          <w:b/>
-          <w:bCs/>
-        </w:rPr>
-        <w:t>DM</w:t>
+        <w:t>Hunter MO</w:t>
       </w:r>
       <w:r>
         <w:rPr>
@@ -10014,7 +9848,7 @@
           <w:b/>
           <w:bCs/>
         </w:rPr>
-        <w:t>Sibley A</w:t>
+        <w:t>de Castilho CV</w:t>
       </w:r>
       <w:r>
         <w:rPr>
@@ -10028,7 +9862,7 @@
           <w:b/>
           <w:bCs/>
         </w:rPr>
-        <w:t>Schulze M</w:t>
+        <w:t>Costa FRC</w:t>
       </w:r>
       <w:r>
         <w:rPr>
@@ -10042,7 +9876,7 @@
           <w:b/>
           <w:bCs/>
         </w:rPr>
-        <w:t>Hawkins L</w:t>
+        <w:t>McMahon SM</w:t>
       </w:r>
       <w:r>
         <w:rPr>
@@ -10056,7 +9890,7 @@
           <w:b/>
           <w:bCs/>
         </w:rPr>
-        <w:t>Pau S</w:t>
+        <w:t>Parker GG</w:t>
       </w:r>
       <w:r>
         <w:rPr>
@@ -10070,7 +9904,7 @@
           <w:b/>
           <w:bCs/>
         </w:rPr>
-        <w:t>Detto M</w:t>
+        <w:t>Shimabukuro MT</w:t>
       </w:r>
       <w:r>
         <w:rPr>
@@ -10084,27 +9918,23 @@
           <w:b/>
           <w:bCs/>
         </w:rPr>
-        <w:t>Helliker BR</w:t>
-      </w:r>
-      <w:r>
-        <w:t xml:space="preserve">. </w:t>
-      </w:r>
-      <w:r>
-        <w:rPr>
-          <w:b/>
-          <w:bCs/>
-        </w:rPr>
-        <w:t>2021</w:t>
-      </w:r>
-      <w:r>
-        <w:t xml:space="preserve">. Imaging canopy temperature: Shedding (thermal) light on ecosystem processes. </w:t>
-      </w:r>
-      <w:r>
-        <w:rPr>
+        <w:t>Lefsky MA</w:t>
+      </w:r>
+      <w:r>
+        <w:rPr>
+          <w:b/>
+          <w:bCs/>
+        </w:rPr>
+        <w:t xml:space="preserve">, </w:t>
+      </w:r>
+      <w:r>
+        <w:rPr>
+          <w:b/>
+          <w:bCs/>
           <w:i/>
           <w:iCs/>
         </w:rPr>
-        <w:t>New Phytologist</w:t>
+        <w:t>et al.</w:t>
       </w:r>
       <w:r>
         <w:t xml:space="preserve"> </w:t>
@@ -10114,24 +9944,173 @@
           <w:b/>
           <w:bCs/>
         </w:rPr>
-        <w:t>230</w:t>
-      </w:r>
-      <w:r>
-        <w:t>: 1746–1753.</w:t>
+        <w:t>2012</w:t>
+      </w:r>
+      <w:r>
+        <w:t>. Amazon forest ca</w:t>
+      </w:r>
+      <w:r>
+        <w:t xml:space="preserve">rbon dynamics predicted by profiles of canopy leaf area and light environment. </w:t>
+      </w:r>
+      <w:r>
+        <w:rPr>
+          <w:i/>
+          <w:iCs/>
+        </w:rPr>
+        <w:t>Ecology Letters</w:t>
+      </w:r>
+      <w:r>
+        <w:t xml:space="preserve"> </w:t>
+      </w:r>
+      <w:r>
+        <w:rPr>
+          <w:b/>
+          <w:bCs/>
+        </w:rPr>
+        <w:t>15</w:t>
+      </w:r>
+      <w:r>
+        <w:t>: 1406–1414.</w:t>
       </w:r>
     </w:p>
     <w:p>
       <w:pPr>
         <w:pStyle w:val="Bibliography"/>
       </w:pPr>
-      <w:bookmarkStart w:id="47" w:name="ref-rcoreteamCoreTeam20212021"/>
+      <w:bookmarkStart w:id="47" w:name="ref-stillImagingCanopyTemperature2021"/>
       <w:bookmarkEnd w:id="46"/>
       <w:r>
         <w:rPr>
           <w:b/>
           <w:bCs/>
         </w:rPr>
-        <w:t>Team RC</w:t>
+        <w:t>Still CJ</w:t>
+      </w:r>
+      <w:r>
+        <w:rPr>
+          <w:b/>
+          <w:bCs/>
+        </w:rPr>
+        <w:t xml:space="preserve">, </w:t>
+      </w:r>
+      <w:r>
+        <w:rPr>
+          <w:b/>
+          <w:bCs/>
+        </w:rPr>
+        <w:t>Rastogi B</w:t>
+      </w:r>
+      <w:r>
+        <w:rPr>
+          <w:b/>
+          <w:bCs/>
+        </w:rPr>
+        <w:t xml:space="preserve">, </w:t>
+      </w:r>
+      <w:r>
+        <w:rPr>
+          <w:b/>
+          <w:bCs/>
+        </w:rPr>
+        <w:t>Page GFM</w:t>
+      </w:r>
+      <w:r>
+        <w:rPr>
+          <w:b/>
+          <w:bCs/>
+        </w:rPr>
+        <w:t xml:space="preserve">, </w:t>
+      </w:r>
+      <w:r>
+        <w:rPr>
+          <w:b/>
+          <w:bCs/>
+        </w:rPr>
+        <w:t>Griffith DM</w:t>
+      </w:r>
+      <w:r>
+        <w:rPr>
+          <w:b/>
+          <w:bCs/>
+        </w:rPr>
+        <w:t xml:space="preserve">, </w:t>
+      </w:r>
+      <w:r>
+        <w:rPr>
+          <w:b/>
+          <w:bCs/>
+        </w:rPr>
+        <w:t>Sibley A</w:t>
+      </w:r>
+      <w:r>
+        <w:rPr>
+          <w:b/>
+          <w:bCs/>
+        </w:rPr>
+        <w:t xml:space="preserve">, </w:t>
+      </w:r>
+      <w:r>
+        <w:rPr>
+          <w:b/>
+          <w:bCs/>
+        </w:rPr>
+        <w:t>Schulze M</w:t>
+      </w:r>
+      <w:r>
+        <w:rPr>
+          <w:b/>
+          <w:bCs/>
+        </w:rPr>
+        <w:t xml:space="preserve">, </w:t>
+      </w:r>
+      <w:r>
+        <w:rPr>
+          <w:b/>
+          <w:bCs/>
+        </w:rPr>
+        <w:t>Hawkins L</w:t>
+      </w:r>
+      <w:r>
+        <w:rPr>
+          <w:b/>
+          <w:bCs/>
+        </w:rPr>
+        <w:t xml:space="preserve">, </w:t>
+      </w:r>
+      <w:r>
+        <w:rPr>
+          <w:b/>
+          <w:bCs/>
+        </w:rPr>
+        <w:t>Pau S</w:t>
+      </w:r>
+      <w:r>
+        <w:rPr>
+          <w:b/>
+          <w:bCs/>
+        </w:rPr>
+        <w:t xml:space="preserve">, </w:t>
+      </w:r>
+      <w:r>
+        <w:rPr>
+          <w:b/>
+          <w:bCs/>
+        </w:rPr>
+        <w:t>Detto M</w:t>
+      </w:r>
+      <w:r>
+        <w:rPr>
+          <w:b/>
+          <w:bCs/>
+        </w:rPr>
+        <w:t xml:space="preserve">, </w:t>
+      </w:r>
+      <w:r>
+        <w:rPr>
+          <w:b/>
+          <w:bCs/>
+        </w:rPr>
+        <w:t>Helliker BR</w:t>
       </w:r>
       <w:r>
         <w:t xml:space="preserve">. </w:t>
@@ -10144,10 +10123,30 @@
         <w:t>2021</w:t>
       </w:r>
       <w:r>
-        <w:t xml:space="preserve">. R Core Team (2021). R: A </w:t>
-      </w:r>
-      <w:r>
-        <w:t>language and environment for statistical computing. R Foundation for Statistical Computing, Vienna, Austria.</w:t>
+        <w:t>. Imaging canopy temperature: Sheddin</w:t>
+      </w:r>
+      <w:r>
+        <w:t xml:space="preserve">g (thermal) light on ecosystem processes. </w:t>
+      </w:r>
+      <w:r>
+        <w:rPr>
+          <w:i/>
+          <w:iCs/>
+        </w:rPr>
+        <w:t>New Phytologist</w:t>
+      </w:r>
+      <w:r>
+        <w:t xml:space="preserve"> </w:t>
+      </w:r>
+      <w:r>
+        <w:rPr>
+          <w:b/>
+          <w:bCs/>
+        </w:rPr>
+        <w:t>230</w:t>
+      </w:r>
+      <w:r>
+        <w:t>: 1746–1753.</w:t>
       </w:r>
     </w:p>
     <w:p>
@@ -10236,14 +10235,7 @@
           <w:b/>
           <w:bCs/>
         </w:rPr>
-        <w:t xml:space="preserve">Holbrook </w:t>
-      </w:r>
-      <w:r>
-        <w:rPr>
-          <w:b/>
-          <w:bCs/>
-        </w:rPr>
-        <w:t>NM</w:t>
+        <w:t>Holbrook NM</w:t>
       </w:r>
       <w:r>
         <w:t xml:space="preserve">. </w:t>
@@ -10340,7 +10332,7 @@
   <w:abstractNum w:abstractNumId="0" w15:restartNumberingAfterBreak="0">
     <w:nsid w:val="EA454B4C"/>
     <w:multiLevelType w:val="multilevel"/>
-    <w:tmpl w:val="F4E8177A"/>
+    <w:tmpl w:val="C1DC9C90"/>
     <w:lvl w:ilvl="0">
       <w:numFmt w:val="bullet"/>
       <w:lvlText w:val="•"/>
@@ -10417,7 +10409,7 @@
   <w:abstractNum w:abstractNumId="1" w15:restartNumberingAfterBreak="0">
     <w:nsid w:val="2C1AE401"/>
     <w:multiLevelType w:val="multilevel"/>
-    <w:tmpl w:val="7876DF80"/>
+    <w:tmpl w:val="2B72415A"/>
     <w:lvl w:ilvl="0">
       <w:numFmt w:val="bullet"/>
       <w:lvlText w:val=" "/>
@@ -10491,10 +10483,10 @@
       </w:pPr>
     </w:lvl>
   </w:abstractNum>
-  <w:num w:numId="1" w16cid:durableId="223028810">
+  <w:num w:numId="1" w16cid:durableId="1013999660">
     <w:abstractNumId w:val="1"/>
   </w:num>
-  <w:num w:numId="2" w16cid:durableId="975255094">
+  <w:num w:numId="2" w16cid:durableId="1107429521">
     <w:abstractNumId w:val="0"/>
   </w:num>
 </w:numbering>
@@ -11632,7 +11624,7 @@
     <w:autoRedefine/>
     <w:uiPriority w:val="39"/>
     <w:unhideWhenUsed/>
-    <w:rsid w:val="0028761F"/>
+    <w:rsid w:val="00331E20"/>
     <w:pPr>
       <w:spacing w:after="100"/>
     </w:pPr>
@@ -11643,7 +11635,7 @@
     <w:uiPriority w:val="99"/>
     <w:semiHidden/>
     <w:unhideWhenUsed/>
-    <w:rsid w:val="00BD0FE4"/>
+    <w:rsid w:val="00755B0D"/>
     <w:rPr>
       <w:color w:val="605E5C"/>
       <w:shd w:val="clear" w:color="auto" w:fill="E1DFDD"/>

</xml_diff>